<commit_message>
[Define the structure of a medical profile] modified
</commit_message>
<xml_diff>
--- a/Document/Medical proifle structure.docx
+++ b/Document/Medical proifle structure.docx
@@ -257,8 +257,6 @@
             <w:r>
               <w:t>Tiền sử d</w:t>
             </w:r>
-            <w:bookmarkStart w:id="0" w:name="_GoBack"/>
-            <w:bookmarkEnd w:id="0"/>
             <w:r>
               <w:t>ị ứng</w:t>
             </w:r>
@@ -602,24 +600,22 @@
           <w:tbl>
             <w:tblPr>
               <w:tblStyle w:val="TableGrid"/>
-              <w:tblW w:w="5000" w:type="pct"/>
+              <w:tblW w:w="4922" w:type="pct"/>
               <w:tblLook w:val="04A0" w:firstRow="1" w:lastRow="0" w:firstColumn="1" w:lastColumn="0" w:noHBand="0" w:noVBand="1"/>
             </w:tblPr>
             <w:tblGrid>
-              <w:gridCol w:w="730"/>
+              <w:gridCol w:w="731"/>
               <w:gridCol w:w="813"/>
               <w:gridCol w:w="813"/>
-              <w:gridCol w:w="1396"/>
-              <w:gridCol w:w="1035"/>
-              <w:gridCol w:w="2042"/>
-              <w:gridCol w:w="746"/>
-              <w:gridCol w:w="1085"/>
-              <w:gridCol w:w="4413"/>
+              <w:gridCol w:w="1331"/>
+              <w:gridCol w:w="1529"/>
+              <w:gridCol w:w="2970"/>
+              <w:gridCol w:w="4682"/>
             </w:tblGrid>
             <w:tr>
               <w:tc>
                 <w:tcPr>
-                  <w:tcW w:w="279" w:type="pct"/>
+                  <w:tcW w:w="284" w:type="pct"/>
                 </w:tcPr>
                 <w:p>
                   <w:r>
@@ -629,7 +625,7 @@
               </w:tc>
               <w:tc>
                 <w:tcPr>
-                  <w:tcW w:w="311" w:type="pct"/>
+                  <w:tcW w:w="316" w:type="pct"/>
                 </w:tcPr>
                 <w:p>
                   <w:r>
@@ -639,7 +635,7 @@
               </w:tc>
               <w:tc>
                 <w:tcPr>
-                  <w:tcW w:w="311" w:type="pct"/>
+                  <w:tcW w:w="316" w:type="pct"/>
                 </w:tcPr>
                 <w:p>
                   <w:r>
@@ -649,7 +645,7 @@
               </w:tc>
               <w:tc>
                 <w:tcPr>
-                  <w:tcW w:w="534" w:type="pct"/>
+                  <w:tcW w:w="517" w:type="pct"/>
                 </w:tcPr>
                 <w:p>
                   <w:r>
@@ -659,7 +655,7 @@
               </w:tc>
               <w:tc>
                 <w:tcPr>
-                  <w:tcW w:w="396" w:type="pct"/>
+                  <w:tcW w:w="594" w:type="pct"/>
                 </w:tcPr>
                 <w:p>
                   <w:r>
@@ -669,27 +665,7 @@
               </w:tc>
               <w:tc>
                 <w:tcPr>
-                  <w:tcW w:w="781" w:type="pct"/>
-                </w:tcPr>
-                <w:p>
-                  <w:r>
-                    <w:t>Mô tả (tác dụng thuốc)</w:t>
-                  </w:r>
-                </w:p>
-              </w:tc>
-              <w:tc>
-                <w:tcPr>
-                  <w:tcW w:w="285" w:type="pct"/>
-                </w:tcPr>
-                <w:p>
-                  <w:r>
-                    <w:t>Số lượng</w:t>
-                  </w:r>
-                </w:p>
-              </w:tc>
-              <w:tc>
-                <w:tcPr>
-                  <w:tcW w:w="415" w:type="pct"/>
+                  <w:tcW w:w="1154" w:type="pct"/>
                 </w:tcPr>
                 <w:p>
                   <w:r>
@@ -699,7 +675,7 @@
               </w:tc>
               <w:tc>
                 <w:tcPr>
-                  <w:tcW w:w="1688" w:type="pct"/>
+                  <w:tcW w:w="1819" w:type="pct"/>
                 </w:tcPr>
                 <w:p>
                   <w:r>
@@ -716,7 +692,7 @@
             <w:tr>
               <w:tc>
                 <w:tcPr>
-                  <w:tcW w:w="279" w:type="pct"/>
+                  <w:tcW w:w="284" w:type="pct"/>
                   <w:vMerge w:val="restart"/>
                 </w:tcPr>
                 <w:p>
@@ -727,51 +703,43 @@
               </w:tc>
               <w:tc>
                 <w:tcPr>
-                  <w:tcW w:w="311" w:type="pct"/>
+                  <w:tcW w:w="316" w:type="pct"/>
                   <w:vMerge w:val="restart"/>
                 </w:tcPr>
                 <w:p/>
               </w:tc>
               <w:tc>
                 <w:tcPr>
-                  <w:tcW w:w="311" w:type="pct"/>
+                  <w:tcW w:w="316" w:type="pct"/>
                   <w:vMerge w:val="restart"/>
                 </w:tcPr>
                 <w:p/>
               </w:tc>
               <w:tc>
                 <w:tcPr>
-                  <w:tcW w:w="534" w:type="pct"/>
+                  <w:tcW w:w="517" w:type="pct"/>
                 </w:tcPr>
                 <w:p/>
               </w:tc>
               <w:tc>
                 <w:tcPr>
-                  <w:tcW w:w="396" w:type="pct"/>
+                  <w:tcW w:w="594" w:type="pct"/>
                 </w:tcPr>
                 <w:p/>
               </w:tc>
               <w:tc>
                 <w:tcPr>
-                  <w:tcW w:w="781" w:type="pct"/>
-                </w:tcPr>
-                <w:p/>
-              </w:tc>
-              <w:tc>
-                <w:tcPr>
-                  <w:tcW w:w="285" w:type="pct"/>
-                </w:tcPr>
-                <w:p/>
-              </w:tc>
-              <w:tc>
-                <w:tcPr>
-                  <w:tcW w:w="415" w:type="pct"/>
-                </w:tcPr>
-                <w:p/>
-              </w:tc>
-              <w:tc>
-                <w:tcPr>
-                  <w:tcW w:w="1688" w:type="pct"/>
+                  <w:tcW w:w="1154" w:type="pct"/>
+                </w:tcPr>
+                <w:p>
+                  <w:r>
+                    <w:t>(1 viên sau buổi sáng)</w:t>
+                  </w:r>
+                </w:p>
+              </w:tc>
+              <w:tc>
+                <w:tcPr>
+                  <w:tcW w:w="1819" w:type="pct"/>
                 </w:tcPr>
                 <w:p/>
               </w:tc>
@@ -779,58 +747,55 @@
             <w:tr>
               <w:tc>
                 <w:tcPr>
-                  <w:tcW w:w="279" w:type="pct"/>
+                  <w:tcW w:w="284" w:type="pct"/>
                   <w:vMerge/>
                 </w:tcPr>
                 <w:p/>
               </w:tc>
               <w:tc>
                 <w:tcPr>
-                  <w:tcW w:w="311" w:type="pct"/>
+                  <w:tcW w:w="316" w:type="pct"/>
                   <w:vMerge/>
                 </w:tcPr>
                 <w:p/>
               </w:tc>
               <w:tc>
                 <w:tcPr>
-                  <w:tcW w:w="311" w:type="pct"/>
+                  <w:tcW w:w="316" w:type="pct"/>
                   <w:vMerge/>
                 </w:tcPr>
                 <w:p/>
               </w:tc>
               <w:tc>
                 <w:tcPr>
-                  <w:tcW w:w="534" w:type="pct"/>
+                  <w:tcW w:w="517" w:type="pct"/>
                 </w:tcPr>
                 <w:p/>
               </w:tc>
               <w:tc>
                 <w:tcPr>
-                  <w:tcW w:w="396" w:type="pct"/>
+                  <w:tcW w:w="594" w:type="pct"/>
                 </w:tcPr>
                 <w:p/>
               </w:tc>
               <w:tc>
                 <w:tcPr>
-                  <w:tcW w:w="781" w:type="pct"/>
-                </w:tcPr>
-                <w:p/>
-              </w:tc>
-              <w:tc>
-                <w:tcPr>
-                  <w:tcW w:w="285" w:type="pct"/>
-                </w:tcPr>
-                <w:p/>
-              </w:tc>
-              <w:tc>
-                <w:tcPr>
-                  <w:tcW w:w="415" w:type="pct"/>
-                </w:tcPr>
-                <w:p/>
-              </w:tc>
-              <w:tc>
-                <w:tcPr>
-                  <w:tcW w:w="1688" w:type="pct"/>
+                  <w:tcW w:w="1154" w:type="pct"/>
+                </w:tcPr>
+                <w:p>
+                  <w:r>
+                    <w:t>(</w:t>
+                  </w:r>
+                  <w:bookmarkStart w:id="0" w:name="_GoBack"/>
+                  <w:bookmarkEnd w:id="0"/>
+                  <w:r>
+                    <w:t>2 viên mỗi ngày)</w:t>
+                  </w:r>
+                </w:p>
+              </w:tc>
+              <w:tc>
+                <w:tcPr>
+                  <w:tcW w:w="1819" w:type="pct"/>
                 </w:tcPr>
                 <w:p/>
               </w:tc>
@@ -838,58 +803,46 @@
             <w:tr>
               <w:tc>
                 <w:tcPr>
-                  <w:tcW w:w="279" w:type="pct"/>
+                  <w:tcW w:w="284" w:type="pct"/>
                   <w:vMerge/>
                 </w:tcPr>
                 <w:p/>
               </w:tc>
               <w:tc>
                 <w:tcPr>
-                  <w:tcW w:w="311" w:type="pct"/>
+                  <w:tcW w:w="316" w:type="pct"/>
                   <w:vMerge/>
                 </w:tcPr>
                 <w:p/>
               </w:tc>
               <w:tc>
                 <w:tcPr>
-                  <w:tcW w:w="311" w:type="pct"/>
+                  <w:tcW w:w="316" w:type="pct"/>
                   <w:vMerge/>
                 </w:tcPr>
                 <w:p/>
               </w:tc>
               <w:tc>
                 <w:tcPr>
-                  <w:tcW w:w="534" w:type="pct"/>
+                  <w:tcW w:w="517" w:type="pct"/>
                 </w:tcPr>
                 <w:p/>
               </w:tc>
               <w:tc>
                 <w:tcPr>
-                  <w:tcW w:w="396" w:type="pct"/>
+                  <w:tcW w:w="594" w:type="pct"/>
                 </w:tcPr>
                 <w:p/>
               </w:tc>
               <w:tc>
                 <w:tcPr>
-                  <w:tcW w:w="781" w:type="pct"/>
+                  <w:tcW w:w="1154" w:type="pct"/>
                 </w:tcPr>
                 <w:p/>
               </w:tc>
               <w:tc>
                 <w:tcPr>
-                  <w:tcW w:w="285" w:type="pct"/>
-                </w:tcPr>
-                <w:p/>
-              </w:tc>
-              <w:tc>
-                <w:tcPr>
-                  <w:tcW w:w="415" w:type="pct"/>
-                </w:tcPr>
-                <w:p/>
-              </w:tc>
-              <w:tc>
-                <w:tcPr>
-                  <w:tcW w:w="1688" w:type="pct"/>
+                  <w:tcW w:w="1819" w:type="pct"/>
                 </w:tcPr>
                 <w:p/>
               </w:tc>

</xml_diff>